<commit_message>
Mise à jour ordre du jour réunion A2-1
</commit_message>
<xml_diff>
--- a/Documents/Document réunion/Ordre du jour/OrdreDuJour_réunionA2-1.docx
+++ b/Documents/Document réunion/Ordre du jour/OrdreDuJour_réunionA2-1.docx
@@ -120,7 +120,7 @@
           <w:sz w:val="24"/>
           <w:szCs w:val="24"/>
         </w:rPr>
-        <w:t>421</w:t>
+        <w:t>205</w:t>
       </w:r>
     </w:p>
     <w:p>
@@ -174,25 +174,7 @@
           <w:szCs w:val="24"/>
         </w:rPr>
         <w:tab/>
-        <w:t xml:space="preserve">André SEYDOUX, </w:t>
-      </w:r>
-      <w:proofErr w:type="spellStart"/>
-      <w:r>
-        <w:rPr>
-          <w:rFonts w:ascii="Arial" w:eastAsia="Arial" w:hAnsi="Arial" w:cs="Arial"/>
-          <w:sz w:val="24"/>
-          <w:szCs w:val="24"/>
-        </w:rPr>
-        <w:t>Ciaran</w:t>
-      </w:r>
-      <w:proofErr w:type="spellEnd"/>
-      <w:r>
-        <w:rPr>
-          <w:rFonts w:ascii="Arial" w:eastAsia="Arial" w:hAnsi="Arial" w:cs="Arial"/>
-          <w:sz w:val="24"/>
-          <w:szCs w:val="24"/>
-        </w:rPr>
-        <w:t xml:space="preserve"> BRYCE, David ROCH </w:t>
+        <w:t>André SEYDOUX, Ciaran BRYCE, David ROCH </w:t>
       </w:r>
     </w:p>
     <w:p>
@@ -513,52 +495,7 @@
           <w:sz w:val="24"/>
           <w:szCs w:val="24"/>
         </w:rPr>
-        <w:t xml:space="preserve">Présentation sprint, </w:t>
-      </w:r>
-      <w:proofErr w:type="spellStart"/>
-      <w:r>
-        <w:rPr>
-          <w:rFonts w:ascii="Arial" w:hAnsi="Arial" w:cs="Arial"/>
-          <w:sz w:val="24"/>
-          <w:szCs w:val="24"/>
-        </w:rPr>
-        <w:t>product</w:t>
-      </w:r>
-      <w:proofErr w:type="spellEnd"/>
-      <w:r>
-        <w:rPr>
-          <w:rFonts w:ascii="Arial" w:hAnsi="Arial" w:cs="Arial"/>
-          <w:sz w:val="24"/>
-          <w:szCs w:val="24"/>
-        </w:rPr>
-        <w:t xml:space="preserve"> </w:t>
-      </w:r>
-      <w:proofErr w:type="spellStart"/>
-      <w:r>
-        <w:rPr>
-          <w:rFonts w:ascii="Arial" w:hAnsi="Arial" w:cs="Arial"/>
-          <w:sz w:val="24"/>
-          <w:szCs w:val="24"/>
-        </w:rPr>
-        <w:t>backlog</w:t>
-      </w:r>
-      <w:proofErr w:type="spellEnd"/>
-      <w:r>
-        <w:rPr>
-          <w:rFonts w:ascii="Arial" w:hAnsi="Arial" w:cs="Arial"/>
-          <w:sz w:val="24"/>
-          <w:szCs w:val="24"/>
-        </w:rPr>
-        <w:t xml:space="preserve"> et </w:t>
-      </w:r>
-      <w:proofErr w:type="spellStart"/>
-      <w:r>
-        <w:rPr>
-          <w:rFonts w:ascii="Arial" w:hAnsi="Arial" w:cs="Arial"/>
-          <w:sz w:val="24"/>
-          <w:szCs w:val="24"/>
-        </w:rPr>
-        <w:t>b</w:t>
+        <w:t>Présentation sprint, product backlog et b</w:t>
       </w:r>
       <w:r>
         <w:rPr>
@@ -566,16 +503,7 @@
           <w:sz w:val="24"/>
           <w:szCs w:val="24"/>
         </w:rPr>
-        <w:t>urndown</w:t>
-      </w:r>
-      <w:proofErr w:type="spellEnd"/>
-      <w:r>
-        <w:rPr>
-          <w:rFonts w:ascii="Arial" w:hAnsi="Arial" w:cs="Arial"/>
-          <w:sz w:val="24"/>
-          <w:szCs w:val="24"/>
-        </w:rPr>
-        <w:t xml:space="preserve"> chart</w:t>
+        <w:t>urndown chart</w:t>
       </w:r>
     </w:p>
     <w:p>

</xml_diff>